<commit_message>
updated changes to vagrnat script
</commit_message>
<xml_diff>
--- a/Shell Scripting.docx
+++ b/Shell Scripting.docx
@@ -1,6 +1,6 @@
 
 <file path=word/document.xml><?xml version="1.0" encoding="utf-8"?>
-<w:document xmlns:wpc="http://schemas.microsoft.com/office/word/2010/wordprocessingCanvas" xmlns:cx="http://schemas.microsoft.com/office/drawing/2014/chartex" xmlns:cx1="http://schemas.microsoft.com/office/drawing/2015/9/8/chartex" xmlns:cx2="http://schemas.microsoft.com/office/drawing/2015/10/21/chartex" xmlns:cx3="http://schemas.microsoft.com/office/drawing/2016/5/9/chartex" xmlns:cx4="http://schemas.microsoft.com/office/drawing/2016/5/10/chartex" xmlns:cx5="http://schemas.microsoft.com/office/drawing/2016/5/11/chartex" xmlns:cx6="http://schemas.microsoft.com/office/drawing/2016/5/12/chartex" xmlns:cx7="http://schemas.microsoft.com/office/drawing/2016/5/13/chartex" xmlns:cx8="http://schemas.microsoft.com/office/drawing/2016/5/14/chartex" xmlns:mc="http://schemas.openxmlformats.org/markup-compatibility/2006" xmlns:aink="http://schemas.microsoft.com/office/drawing/2016/ink" xmlns:am3d="http://schemas.microsoft.com/office/drawing/2017/model3d" xmlns:o="urn:schemas-microsoft-com:office:office" xmlns:r="http://schemas.openxmlformats.org/officeDocument/2006/relationships" xmlns:m="http://schemas.openxmlformats.org/officeDocument/2006/math" xmlns:v="urn:schemas-microsoft-com:vml" xmlns:wp14="http://schemas.microsoft.com/office/word/2010/wordprocessingDrawing" xmlns:wp="http://schemas.openxmlformats.org/drawingml/2006/wordprocessingDrawing" xmlns:w10="urn:schemas-microsoft-com:office:word" xmlns:w="http://schemas.openxmlformats.org/wordprocessingml/2006/main" xmlns:w14="http://schemas.microsoft.com/office/word/2010/wordml" xmlns:w15="http://schemas.microsoft.com/office/word/2012/wordml" xmlns:w16cex="http://schemas.microsoft.com/office/word/2018/wordml/cex" xmlns:w16cid="http://schemas.microsoft.com/office/word/2016/wordml/cid" xmlns:w16="http://schemas.microsoft.com/office/word/2018/wordml" xmlns:w16sdtdh="http://schemas.microsoft.com/office/word/2020/wordml/sdtdatahash" xmlns:w16se="http://schemas.microsoft.com/office/word/2015/wordml/symex" xmlns:wpg="http://schemas.microsoft.com/office/word/2010/wordprocessingGroup" xmlns:wpi="http://schemas.microsoft.com/office/word/2010/wordprocessingInk" xmlns:wne="http://schemas.microsoft.com/office/word/2006/wordml" xmlns:wps="http://schemas.microsoft.com/office/word/2010/wordprocessingShape" mc:Ignorable="w14 w15 w16se w16cid w16 w16cex w16sdtdh wp14">
+<w:document xmlns:wpc="http://schemas.microsoft.com/office/word/2010/wordprocessingCanvas" xmlns:cx="http://schemas.microsoft.com/office/drawing/2014/chartex" xmlns:cx1="http://schemas.microsoft.com/office/drawing/2015/9/8/chartex" xmlns:cx2="http://schemas.microsoft.com/office/drawing/2015/10/21/chartex" xmlns:cx3="http://schemas.microsoft.com/office/drawing/2016/5/9/chartex" xmlns:cx4="http://schemas.microsoft.com/office/drawing/2016/5/10/chartex" xmlns:cx5="http://schemas.microsoft.com/office/drawing/2016/5/11/chartex" xmlns:cx6="http://schemas.microsoft.com/office/drawing/2016/5/12/chartex" xmlns:cx7="http://schemas.microsoft.com/office/drawing/2016/5/13/chartex" xmlns:cx8="http://schemas.microsoft.com/office/drawing/2016/5/14/chartex" xmlns:mc="http://schemas.openxmlformats.org/markup-compatibility/2006" xmlns:aink="http://schemas.microsoft.com/office/drawing/2016/ink" xmlns:am3d="http://schemas.microsoft.com/office/drawing/2017/model3d" xmlns:o="urn:schemas-microsoft-com:office:office" xmlns:oel="http://schemas.microsoft.com/office/2019/extlst" xmlns:r="http://schemas.openxmlformats.org/officeDocument/2006/relationships" xmlns:m="http://schemas.openxmlformats.org/officeDocument/2006/math" xmlns:v="urn:schemas-microsoft-com:vml" xmlns:wp14="http://schemas.microsoft.com/office/word/2010/wordprocessingDrawing" xmlns:wp="http://schemas.openxmlformats.org/drawingml/2006/wordprocessingDrawing" xmlns:w10="urn:schemas-microsoft-com:office:word" xmlns:w="http://schemas.openxmlformats.org/wordprocessingml/2006/main" xmlns:w14="http://schemas.microsoft.com/office/word/2010/wordml" xmlns:w15="http://schemas.microsoft.com/office/word/2012/wordml" xmlns:w16cex="http://schemas.microsoft.com/office/word/2018/wordml/cex" xmlns:w16cid="http://schemas.microsoft.com/office/word/2016/wordml/cid" xmlns:w16="http://schemas.microsoft.com/office/word/2018/wordml" xmlns:w16sdtdh="http://schemas.microsoft.com/office/word/2020/wordml/sdtdatahash" xmlns:w16se="http://schemas.microsoft.com/office/word/2015/wordml/symex" xmlns:wpg="http://schemas.microsoft.com/office/word/2010/wordprocessingGroup" xmlns:wpi="http://schemas.microsoft.com/office/word/2010/wordprocessingInk" xmlns:wne="http://schemas.microsoft.com/office/word/2006/wordml" xmlns:wps="http://schemas.microsoft.com/office/word/2010/wordprocessingShape" mc:Ignorable="w14 w15 w16se w16cid w16 w16cex w16sdtdh wp14">
   <w:body>
     <w:p>
       <w:pPr>
@@ -4320,6 +4320,143 @@
         <w:t>Logical NOT Operator!</w:t>
       </w:r>
     </w:p>
+    <w:p>
+      <w:pPr>
+        <w:rPr>
+          <w:b/>
+          <w:bCs/>
+        </w:rPr>
+      </w:pPr>
+      <w:r>
+        <w:rPr>
+          <w:b/>
+          <w:bCs/>
+        </w:rPr>
+        <w:t>What is the difference between [] and [[]]?</w:t>
+      </w:r>
+    </w:p>
+    <w:p>
+      <w:pPr>
+        <w:spacing w:after="0"/>
+      </w:pPr>
+      <w:r>
+        <w:t>[</w:t>
+      </w:r>
+      <w:proofErr w:type="gramStart"/>
+      <w:r>
+        <w:t>[ ]</w:t>
+      </w:r>
+      <w:proofErr w:type="gramEnd"/>
+      <w:r>
+        <w:t>] is always beneficial.</w:t>
+      </w:r>
+    </w:p>
+    <w:p>
+      <w:pPr>
+        <w:spacing w:after="0"/>
+      </w:pPr>
+      <w:proofErr w:type="gramStart"/>
+      <w:r>
+        <w:t>#!/</w:t>
+      </w:r>
+      <w:proofErr w:type="gramEnd"/>
+      <w:r>
+        <w:t>usr/bin/env bash</w:t>
+      </w:r>
+    </w:p>
+    <w:p>
+      <w:pPr>
+        <w:spacing w:after="0"/>
+      </w:pPr>
+      <w:r>
+        <w:t>user=` id -un `</w:t>
+      </w:r>
+    </w:p>
+    <w:p>
+      <w:pPr>
+        <w:spacing w:after="0"/>
+      </w:pPr>
+      <w:r>
+        <w:t>echo "${user}"</w:t>
+      </w:r>
+    </w:p>
+    <w:p>
+      <w:pPr>
+        <w:spacing w:after="0"/>
+      </w:pPr>
+      <w:r>
+        <w:t xml:space="preserve">if [[ $user = </w:t>
+      </w:r>
+      <w:proofErr w:type="gramStart"/>
+      <w:r>
+        <w:t>vagrant ]</w:t>
+      </w:r>
+      <w:proofErr w:type="gramEnd"/>
+      <w:r>
+        <w:t>]</w:t>
+      </w:r>
+    </w:p>
+    <w:p>
+      <w:pPr>
+        <w:spacing w:after="0"/>
+      </w:pPr>
+      <w:r>
+        <w:t>then</w:t>
+      </w:r>
+    </w:p>
+    <w:p>
+      <w:pPr>
+        <w:spacing w:after="0"/>
+      </w:pPr>
+      <w:r>
+        <w:t xml:space="preserve">        echo "The user is $user"</w:t>
+      </w:r>
+    </w:p>
+    <w:p>
+      <w:pPr>
+        <w:spacing w:after="0"/>
+      </w:pPr>
+      <w:r>
+        <w:t>fi</w:t>
+      </w:r>
+    </w:p>
+    <w:p>
+      <w:pPr>
+        <w:spacing w:after="0"/>
+      </w:pPr>
+      <w:r>
+        <w:t>if [ "$user" = "vagrant</w:t>
+      </w:r>
+      <w:proofErr w:type="gramStart"/>
+      <w:r>
+        <w:t>" ]</w:t>
+      </w:r>
+      <w:proofErr w:type="gramEnd"/>
+    </w:p>
+    <w:p>
+      <w:pPr>
+        <w:spacing w:after="0"/>
+      </w:pPr>
+      <w:r>
+        <w:t>then</w:t>
+      </w:r>
+    </w:p>
+    <w:p>
+      <w:pPr>
+        <w:spacing w:after="0"/>
+      </w:pPr>
+      <w:r>
+        <w:t xml:space="preserve">        echo "The user is $user"</w:t>
+      </w:r>
+    </w:p>
+    <w:p>
+      <w:pPr>
+        <w:spacing w:after="0"/>
+      </w:pPr>
+      <w:r>
+        <w:t>fi</w:t>
+      </w:r>
+    </w:p>
     <w:p/>
     <w:p>
       <w:pPr>
@@ -4528,6 +4665,7 @@
           <w:b/>
           <w:bCs/>
         </w:rPr>
+        <w:lastRenderedPageBreak/>
         <w:t>crontab -e</w:t>
       </w:r>
       <w:r>
@@ -5246,7 +5384,6 @@
     <w:p>
       <w:proofErr w:type="gramStart"/>
       <w:r>
-        <w:lastRenderedPageBreak/>
         <w:t>free  -</w:t>
       </w:r>
       <w:proofErr w:type="gramEnd"/>
@@ -5265,6 +5402,30 @@
       <w:proofErr w:type="gramEnd"/>
       <w:r>
         <w:t xml:space="preserve"> to check free size in bytes</w:t>
+      </w:r>
+    </w:p>
+    <w:p/>
+    <w:p>
+      <w:r>
+        <w:t>To send automatic mail alert</w:t>
+      </w:r>
+    </w:p>
+    <w:p>
+      <w:r>
+        <w:t xml:space="preserve">To check ram size: free -m (to show in MB), free -g </w:t>
+      </w:r>
+      <w:proofErr w:type="gramStart"/>
+      <w:r>
+        <w:t>( to</w:t>
+      </w:r>
+      <w:proofErr w:type="gramEnd"/>
+      <w:r>
+        <w:t xml:space="preserve"> show in gb), free -mt( To check total size).</w:t>
+      </w:r>
+    </w:p>
+    <w:p>
+      <w:r>
+        <w:t>Associative arrays are arrays with indexed values as strings.</w:t>
       </w:r>
     </w:p>
     <w:p>
@@ -5557,6 +5718,229 @@
         <w:t xml:space="preserve"> </w:t>
       </w:r>
     </w:p>
+    <w:p>
+      <w:pPr>
+        <w:spacing w:after="0"/>
+        <w:rPr>
+          <w:b/>
+          <w:bCs/>
+        </w:rPr>
+      </w:pPr>
+    </w:p>
+    <w:p>
+      <w:pPr>
+        <w:rPr>
+          <w:b/>
+          <w:bCs/>
+          <w:i/>
+          <w:iCs/>
+        </w:rPr>
+      </w:pPr>
+      <w:r>
+        <w:rPr>
+          <w:b/>
+          <w:bCs/>
+          <w:i/>
+          <w:iCs/>
+        </w:rPr>
+        <w:t>for loops</w:t>
+      </w:r>
+      <w:r>
+        <w:rPr>
+          <w:b/>
+          <w:bCs/>
+          <w:i/>
+          <w:iCs/>
+        </w:rPr>
+        <w:t>:</w:t>
+      </w:r>
+    </w:p>
+    <w:p>
+      <w:pPr>
+        <w:rPr>
+          <w:b/>
+          <w:bCs/>
+          <w:i/>
+          <w:iCs/>
+        </w:rPr>
+      </w:pPr>
+      <w:proofErr w:type="gramStart"/>
+      <w:r>
+        <w:rPr>
+          <w:b/>
+          <w:bCs/>
+          <w:i/>
+          <w:iCs/>
+        </w:rPr>
+        <w:t>#!/</w:t>
+      </w:r>
+      <w:proofErr w:type="gramEnd"/>
+      <w:r>
+        <w:rPr>
+          <w:b/>
+          <w:bCs/>
+          <w:i/>
+          <w:iCs/>
+        </w:rPr>
+        <w:t>usr/bin/env bash</w:t>
+      </w:r>
+    </w:p>
+    <w:p>
+      <w:pPr>
+        <w:rPr>
+          <w:b/>
+          <w:bCs/>
+          <w:i/>
+          <w:iCs/>
+        </w:rPr>
+      </w:pPr>
+      <w:r>
+        <w:rPr>
+          <w:b/>
+          <w:bCs/>
+          <w:i/>
+          <w:iCs/>
+        </w:rPr>
+        <w:t>for ((</w:t>
+      </w:r>
+      <w:proofErr w:type="spellStart"/>
+      <w:r>
+        <w:rPr>
+          <w:b/>
+          <w:bCs/>
+          <w:i/>
+          <w:iCs/>
+        </w:rPr>
+        <w:t>cnt</w:t>
+      </w:r>
+      <w:proofErr w:type="spellEnd"/>
+      <w:r>
+        <w:rPr>
+          <w:b/>
+          <w:bCs/>
+          <w:i/>
+          <w:iCs/>
+        </w:rPr>
+        <w:t>=</w:t>
+      </w:r>
+      <w:proofErr w:type="gramStart"/>
+      <w:r>
+        <w:rPr>
+          <w:b/>
+          <w:bCs/>
+          <w:i/>
+          <w:iCs/>
+        </w:rPr>
+        <w:t>1;cnt</w:t>
+      </w:r>
+      <w:proofErr w:type="gramEnd"/>
+      <w:r>
+        <w:rPr>
+          <w:b/>
+          <w:bCs/>
+          <w:i/>
+          <w:iCs/>
+        </w:rPr>
+        <w:t>&lt;10;cnt++))</w:t>
+      </w:r>
+    </w:p>
+    <w:p>
+      <w:pPr>
+        <w:rPr>
+          <w:b/>
+          <w:bCs/>
+          <w:i/>
+          <w:iCs/>
+        </w:rPr>
+      </w:pPr>
+      <w:r>
+        <w:rPr>
+          <w:b/>
+          <w:bCs/>
+          <w:i/>
+          <w:iCs/>
+        </w:rPr>
+        <w:t>do</w:t>
+      </w:r>
+    </w:p>
+    <w:p>
+      <w:pPr>
+        <w:rPr>
+          <w:b/>
+          <w:bCs/>
+          <w:i/>
+          <w:iCs/>
+        </w:rPr>
+      </w:pPr>
+      <w:r>
+        <w:rPr>
+          <w:b/>
+          <w:bCs/>
+          <w:i/>
+          <w:iCs/>
+        </w:rPr>
+        <w:t xml:space="preserve">        echo "Number </w:t>
+      </w:r>
+      <w:proofErr w:type="gramStart"/>
+      <w:r>
+        <w:rPr>
+          <w:b/>
+          <w:bCs/>
+          <w:i/>
+          <w:iCs/>
+        </w:rPr>
+        <w:t>is :</w:t>
+      </w:r>
+      <w:proofErr w:type="gramEnd"/>
+      <w:r>
+        <w:rPr>
+          <w:b/>
+          <w:bCs/>
+          <w:i/>
+          <w:iCs/>
+        </w:rPr>
+        <w:t xml:space="preserve"> ${</w:t>
+      </w:r>
+      <w:proofErr w:type="spellStart"/>
+      <w:r>
+        <w:rPr>
+          <w:b/>
+          <w:bCs/>
+          <w:i/>
+          <w:iCs/>
+        </w:rPr>
+        <w:t>cnt</w:t>
+      </w:r>
+      <w:proofErr w:type="spellEnd"/>
+      <w:r>
+        <w:rPr>
+          <w:b/>
+          <w:bCs/>
+          <w:i/>
+          <w:iCs/>
+        </w:rPr>
+        <w:t>}"</w:t>
+      </w:r>
+    </w:p>
+    <w:p>
+      <w:pPr>
+        <w:rPr>
+          <w:b/>
+          <w:bCs/>
+          <w:i/>
+          <w:iCs/>
+        </w:rPr>
+      </w:pPr>
+      <w:r>
+        <w:rPr>
+          <w:b/>
+          <w:bCs/>
+          <w:i/>
+          <w:iCs/>
+        </w:rPr>
+        <w:t>done</w:t>
+      </w:r>
+    </w:p>
     <w:p/>
     <w:p>
       <w:pPr>
@@ -5574,215 +5958,201 @@
           <w:i/>
           <w:iCs/>
         </w:rPr>
-        <w:t>for loops</w:t>
-      </w:r>
-      <w:r>
-        <w:rPr>
-          <w:b/>
-          <w:bCs/>
-          <w:i/>
-          <w:iCs/>
-        </w:rPr>
-        <w:t>:</w:t>
-      </w:r>
-    </w:p>
-    <w:p>
-      <w:pPr>
-        <w:rPr>
-          <w:b/>
-          <w:bCs/>
-          <w:i/>
-          <w:iCs/>
-        </w:rPr>
-      </w:pPr>
-    </w:p>
-    <w:p>
-      <w:pPr>
-        <w:rPr>
-          <w:b/>
-          <w:bCs/>
-          <w:i/>
-          <w:iCs/>
-        </w:rPr>
+        <w:lastRenderedPageBreak/>
+        <w:t xml:space="preserve">Continue and break statements </w:t>
+      </w:r>
+    </w:p>
+    <w:p>
+      <w:pPr>
+        <w:spacing w:after="0"/>
+      </w:pPr>
+      <w:r>
+        <w:rPr>
+          <w:b/>
+          <w:bCs/>
+          <w:i/>
+          <w:iCs/>
+        </w:rPr>
+        <w:t xml:space="preserve">Continue: </w:t>
+      </w:r>
+      <w:r>
+        <w:t>This statement will help to continue further processing of loop.</w:t>
+      </w:r>
+    </w:p>
+    <w:p>
+      <w:pPr>
+        <w:spacing w:after="0"/>
+      </w:pPr>
+      <w:r>
+        <w:rPr>
+          <w:b/>
+          <w:bCs/>
+          <w:i/>
+          <w:iCs/>
+        </w:rPr>
+        <w:t>Break</w:t>
+      </w:r>
+      <w:r>
+        <w:t>: This statement breaks out of the loop.</w:t>
+      </w:r>
+    </w:p>
+    <w:p>
+      <w:pPr>
+        <w:spacing w:after="0"/>
       </w:pPr>
       <w:proofErr w:type="gramStart"/>
       <w:r>
-        <w:rPr>
-          <w:b/>
-          <w:bCs/>
-          <w:i/>
-          <w:iCs/>
-        </w:rPr>
         <w:t>#!/</w:t>
       </w:r>
       <w:proofErr w:type="gramEnd"/>
       <w:r>
-        <w:rPr>
-          <w:b/>
-          <w:bCs/>
-          <w:i/>
-          <w:iCs/>
-        </w:rPr>
         <w:t>usr/bin/env bash</w:t>
       </w:r>
     </w:p>
     <w:p>
       <w:pPr>
-        <w:rPr>
-          <w:b/>
-          <w:bCs/>
-          <w:i/>
-          <w:iCs/>
-        </w:rPr>
-      </w:pPr>
-      <w:r>
-        <w:rPr>
-          <w:b/>
-          <w:bCs/>
-          <w:i/>
-          <w:iCs/>
-        </w:rPr>
-        <w:t>for ((</w:t>
-      </w:r>
-      <w:proofErr w:type="spellStart"/>
-      <w:r>
-        <w:rPr>
-          <w:b/>
-          <w:bCs/>
-          <w:i/>
-          <w:iCs/>
-        </w:rPr>
-        <w:t>cnt</w:t>
-      </w:r>
-      <w:proofErr w:type="spellEnd"/>
-      <w:r>
-        <w:rPr>
-          <w:b/>
-          <w:bCs/>
-          <w:i/>
-          <w:iCs/>
-        </w:rPr>
-        <w:t>=</w:t>
+        <w:spacing w:after="0"/>
+      </w:pPr>
+    </w:p>
+    <w:p>
+      <w:pPr>
+        <w:spacing w:after="0"/>
+      </w:pPr>
+      <w:r>
+        <w:t>for each in ` seq 1 10 `</w:t>
+      </w:r>
+    </w:p>
+    <w:p>
+      <w:pPr>
+        <w:spacing w:after="0"/>
+      </w:pPr>
+      <w:r>
+        <w:t>do</w:t>
+      </w:r>
+    </w:p>
+    <w:p>
+      <w:pPr>
+        <w:spacing w:after="0"/>
+      </w:pPr>
+      <w:r>
+        <w:t xml:space="preserve">        echo $each</w:t>
+      </w:r>
+    </w:p>
+    <w:p>
+      <w:pPr>
+        <w:spacing w:after="0"/>
+      </w:pPr>
+      <w:r>
+        <w:t>done</w:t>
+      </w:r>
+    </w:p>
+    <w:p>
+      <w:pPr>
+        <w:spacing w:after="0"/>
+      </w:pPr>
+    </w:p>
+    <w:p>
+      <w:pPr>
+        <w:spacing w:after="0"/>
+      </w:pPr>
+      <w:r>
+        <w:t>for each in ` seq 1 10 `</w:t>
+      </w:r>
+    </w:p>
+    <w:p>
+      <w:pPr>
+        <w:spacing w:after="0"/>
+      </w:pPr>
+      <w:r>
+        <w:t>do</w:t>
+      </w:r>
+    </w:p>
+    <w:p>
+      <w:pPr>
+        <w:spacing w:after="0"/>
+      </w:pPr>
+      <w:r>
+        <w:t xml:space="preserve">        if [[ $each -eq </w:t>
       </w:r>
       <w:proofErr w:type="gramStart"/>
       <w:r>
-        <w:rPr>
-          <w:b/>
-          <w:bCs/>
-          <w:i/>
-          <w:iCs/>
-        </w:rPr>
-        <w:t>1;cnt</w:t>
+        <w:t>5 ]];then</w:t>
       </w:r>
       <w:proofErr w:type="gramEnd"/>
-      <w:r>
-        <w:rPr>
-          <w:b/>
-          <w:bCs/>
-          <w:i/>
-          <w:iCs/>
-        </w:rPr>
-        <w:t>&lt;10;cnt++))</w:t>
-      </w:r>
-    </w:p>
-    <w:p>
-      <w:pPr>
-        <w:rPr>
-          <w:b/>
-          <w:bCs/>
-          <w:i/>
-          <w:iCs/>
-        </w:rPr>
-      </w:pPr>
-      <w:r>
-        <w:rPr>
-          <w:b/>
-          <w:bCs/>
-          <w:i/>
-          <w:iCs/>
-        </w:rPr>
-        <w:t>do</w:t>
-      </w:r>
-    </w:p>
-    <w:p>
-      <w:pPr>
-        <w:rPr>
-          <w:b/>
-          <w:bCs/>
-          <w:i/>
-          <w:iCs/>
-        </w:rPr>
-      </w:pPr>
-      <w:r>
-        <w:rPr>
-          <w:b/>
-          <w:bCs/>
-          <w:i/>
-          <w:iCs/>
-        </w:rPr>
-        <w:t xml:space="preserve">        echo "Number </w:t>
-      </w:r>
-      <w:proofErr w:type="gramStart"/>
-      <w:r>
-        <w:rPr>
-          <w:b/>
-          <w:bCs/>
-          <w:i/>
-          <w:iCs/>
-        </w:rPr>
-        <w:t>is :</w:t>
-      </w:r>
-      <w:proofErr w:type="gramEnd"/>
-      <w:r>
-        <w:rPr>
-          <w:b/>
-          <w:bCs/>
-          <w:i/>
-          <w:iCs/>
-        </w:rPr>
-        <w:t xml:space="preserve"> ${</w:t>
-      </w:r>
-      <w:proofErr w:type="spellStart"/>
-      <w:r>
-        <w:rPr>
-          <w:b/>
-          <w:bCs/>
-          <w:i/>
-          <w:iCs/>
-        </w:rPr>
-        <w:t>cnt</w:t>
-      </w:r>
-      <w:proofErr w:type="spellEnd"/>
-      <w:r>
-        <w:rPr>
-          <w:b/>
-          <w:bCs/>
-          <w:i/>
-          <w:iCs/>
-        </w:rPr>
-        <w:t>}"</w:t>
-      </w:r>
-    </w:p>
-    <w:p>
-      <w:pPr>
-        <w:rPr>
-          <w:b/>
-          <w:bCs/>
-          <w:i/>
-          <w:iCs/>
-        </w:rPr>
-      </w:pPr>
-      <w:r>
-        <w:rPr>
-          <w:b/>
-          <w:bCs/>
-          <w:i/>
-          <w:iCs/>
-        </w:rPr>
+    </w:p>
+    <w:p>
+      <w:pPr>
+        <w:spacing w:after="0"/>
+      </w:pPr>
+      <w:r>
+        <w:t xml:space="preserve">                continue</w:t>
+      </w:r>
+    </w:p>
+    <w:p>
+      <w:pPr>
+        <w:spacing w:after="0"/>
+      </w:pPr>
+      <w:r>
+        <w:t xml:space="preserve">        fi</w:t>
+      </w:r>
+    </w:p>
+    <w:p>
+      <w:pPr>
+        <w:spacing w:after="0"/>
+      </w:pPr>
+      <w:r>
+        <w:t xml:space="preserve">        echo $each</w:t>
+      </w:r>
+    </w:p>
+    <w:p>
+      <w:pPr>
+        <w:spacing w:after="0"/>
+      </w:pPr>
+      <w:r>
         <w:t>done</w:t>
       </w:r>
     </w:p>
-    <w:p/>
+    <w:p>
+      <w:pPr>
+        <w:spacing w:after="0"/>
+      </w:pPr>
+    </w:p>
+    <w:p>
+      <w:pPr>
+        <w:spacing w:after="0"/>
+        <w:rPr>
+          <w:b/>
+          <w:bCs/>
+          <w:i/>
+          <w:iCs/>
+        </w:rPr>
+      </w:pPr>
+      <w:r>
+        <w:rPr>
+          <w:b/>
+          <w:bCs/>
+          <w:i/>
+          <w:iCs/>
+        </w:rPr>
+        <w:t>for loop with arrays</w:t>
+      </w:r>
+    </w:p>
+    <w:p>
+      <w:pPr>
+        <w:spacing w:after="0"/>
+        <w:rPr>
+          <w:b/>
+          <w:bCs/>
+          <w:i/>
+          <w:iCs/>
+        </w:rPr>
+      </w:pPr>
+    </w:p>
+    <w:p>
+      <w:pPr>
+        <w:spacing w:after="0"/>
+      </w:pPr>
+    </w:p>
     <w:p>
       <w:pPr>
         <w:rPr>
@@ -5930,7 +6300,6 @@
           <w:b/>
           <w:bCs/>
         </w:rPr>
-        <w:lastRenderedPageBreak/>
         <w:t>sed command is a string editor</w:t>
       </w:r>
     </w:p>
@@ -6006,6 +6375,7 @@
           <w:b/>
           <w:bCs/>
         </w:rPr>
+        <w:lastRenderedPageBreak/>
         <w:t>sed also performs regular expression which allows it to perform complex pattern matching</w:t>
       </w:r>
     </w:p>
@@ -6395,7 +6765,7 @@
 </file>
 
 <file path=word/numbering.xml><?xml version="1.0" encoding="utf-8"?>
-<w:numbering xmlns:wpc="http://schemas.microsoft.com/office/word/2010/wordprocessingCanvas" xmlns:cx="http://schemas.microsoft.com/office/drawing/2014/chartex" xmlns:cx1="http://schemas.microsoft.com/office/drawing/2015/9/8/chartex" xmlns:cx2="http://schemas.microsoft.com/office/drawing/2015/10/21/chartex" xmlns:cx3="http://schemas.microsoft.com/office/drawing/2016/5/9/chartex" xmlns:cx4="http://schemas.microsoft.com/office/drawing/2016/5/10/chartex" xmlns:cx5="http://schemas.microsoft.com/office/drawing/2016/5/11/chartex" xmlns:cx6="http://schemas.microsoft.com/office/drawing/2016/5/12/chartex" xmlns:cx7="http://schemas.microsoft.com/office/drawing/2016/5/13/chartex" xmlns:cx8="http://schemas.microsoft.com/office/drawing/2016/5/14/chartex" xmlns:mc="http://schemas.openxmlformats.org/markup-compatibility/2006" xmlns:aink="http://schemas.microsoft.com/office/drawing/2016/ink" xmlns:am3d="http://schemas.microsoft.com/office/drawing/2017/model3d" xmlns:o="urn:schemas-microsoft-com:office:office" xmlns:r="http://schemas.openxmlformats.org/officeDocument/2006/relationships" xmlns:m="http://schemas.openxmlformats.org/officeDocument/2006/math" xmlns:v="urn:schemas-microsoft-com:vml" xmlns:wp14="http://schemas.microsoft.com/office/word/2010/wordprocessingDrawing" xmlns:wp="http://schemas.openxmlformats.org/drawingml/2006/wordprocessingDrawing" xmlns:w10="urn:schemas-microsoft-com:office:word" xmlns:w="http://schemas.openxmlformats.org/wordprocessingml/2006/main" xmlns:w14="http://schemas.microsoft.com/office/word/2010/wordml" xmlns:w15="http://schemas.microsoft.com/office/word/2012/wordml" xmlns:w16cex="http://schemas.microsoft.com/office/word/2018/wordml/cex" xmlns:w16cid="http://schemas.microsoft.com/office/word/2016/wordml/cid" xmlns:w16="http://schemas.microsoft.com/office/word/2018/wordml" xmlns:w16sdtdh="http://schemas.microsoft.com/office/word/2020/wordml/sdtdatahash" xmlns:w16se="http://schemas.microsoft.com/office/word/2015/wordml/symex" xmlns:wpg="http://schemas.microsoft.com/office/word/2010/wordprocessingGroup" xmlns:wpi="http://schemas.microsoft.com/office/word/2010/wordprocessingInk" xmlns:wne="http://schemas.microsoft.com/office/word/2006/wordml" xmlns:wps="http://schemas.microsoft.com/office/word/2010/wordprocessingShape" mc:Ignorable="w14 w15 w16se w16cid w16 w16cex w16sdtdh wp14">
+<w:numbering xmlns:wpc="http://schemas.microsoft.com/office/word/2010/wordprocessingCanvas" xmlns:cx="http://schemas.microsoft.com/office/drawing/2014/chartex" xmlns:cx1="http://schemas.microsoft.com/office/drawing/2015/9/8/chartex" xmlns:cx2="http://schemas.microsoft.com/office/drawing/2015/10/21/chartex" xmlns:cx3="http://schemas.microsoft.com/office/drawing/2016/5/9/chartex" xmlns:cx4="http://schemas.microsoft.com/office/drawing/2016/5/10/chartex" xmlns:cx5="http://schemas.microsoft.com/office/drawing/2016/5/11/chartex" xmlns:cx6="http://schemas.microsoft.com/office/drawing/2016/5/12/chartex" xmlns:cx7="http://schemas.microsoft.com/office/drawing/2016/5/13/chartex" xmlns:cx8="http://schemas.microsoft.com/office/drawing/2016/5/14/chartex" xmlns:mc="http://schemas.openxmlformats.org/markup-compatibility/2006" xmlns:aink="http://schemas.microsoft.com/office/drawing/2016/ink" xmlns:am3d="http://schemas.microsoft.com/office/drawing/2017/model3d" xmlns:o="urn:schemas-microsoft-com:office:office" xmlns:oel="http://schemas.microsoft.com/office/2019/extlst" xmlns:r="http://schemas.openxmlformats.org/officeDocument/2006/relationships" xmlns:m="http://schemas.openxmlformats.org/officeDocument/2006/math" xmlns:v="urn:schemas-microsoft-com:vml" xmlns:wp14="http://schemas.microsoft.com/office/word/2010/wordprocessingDrawing" xmlns:wp="http://schemas.openxmlformats.org/drawingml/2006/wordprocessingDrawing" xmlns:w10="urn:schemas-microsoft-com:office:word" xmlns:w="http://schemas.openxmlformats.org/wordprocessingml/2006/main" xmlns:w14="http://schemas.microsoft.com/office/word/2010/wordml" xmlns:w15="http://schemas.microsoft.com/office/word/2012/wordml" xmlns:w16cex="http://schemas.microsoft.com/office/word/2018/wordml/cex" xmlns:w16cid="http://schemas.microsoft.com/office/word/2016/wordml/cid" xmlns:w16="http://schemas.microsoft.com/office/word/2018/wordml" xmlns:w16sdtdh="http://schemas.microsoft.com/office/word/2020/wordml/sdtdatahash" xmlns:w16se="http://schemas.microsoft.com/office/word/2015/wordml/symex" xmlns:wpg="http://schemas.microsoft.com/office/word/2010/wordprocessingGroup" xmlns:wpi="http://schemas.microsoft.com/office/word/2010/wordprocessingInk" xmlns:wne="http://schemas.microsoft.com/office/word/2006/wordml" xmlns:wps="http://schemas.microsoft.com/office/word/2010/wordprocessingShape" mc:Ignorable="w14 w15 w16se w16cid w16 w16cex w16sdtdh wp14">
   <w:abstractNum w:abstractNumId="0" w15:restartNumberingAfterBreak="0">
     <w:nsid w:val="06E93982"/>
     <w:multiLevelType w:val="hybridMultilevel"/>
@@ -7952,46 +8322,46 @@
       </w:rPr>
     </w:lvl>
   </w:abstractNum>
-  <w:num w:numId="1">
+  <w:num w:numId="1" w16cid:durableId="1690911062">
     <w:abstractNumId w:val="7"/>
   </w:num>
-  <w:num w:numId="2">
+  <w:num w:numId="2" w16cid:durableId="2094279370">
     <w:abstractNumId w:val="9"/>
   </w:num>
-  <w:num w:numId="3">
+  <w:num w:numId="3" w16cid:durableId="2042776719">
     <w:abstractNumId w:val="4"/>
   </w:num>
-  <w:num w:numId="4">
+  <w:num w:numId="4" w16cid:durableId="1847011833">
     <w:abstractNumId w:val="0"/>
   </w:num>
-  <w:num w:numId="5">
+  <w:num w:numId="5" w16cid:durableId="1352953430">
     <w:abstractNumId w:val="11"/>
   </w:num>
-  <w:num w:numId="6">
+  <w:num w:numId="6" w16cid:durableId="1714773689">
     <w:abstractNumId w:val="6"/>
   </w:num>
-  <w:num w:numId="7">
+  <w:num w:numId="7" w16cid:durableId="1349336141">
     <w:abstractNumId w:val="13"/>
   </w:num>
-  <w:num w:numId="8">
+  <w:num w:numId="8" w16cid:durableId="1106149203">
     <w:abstractNumId w:val="12"/>
   </w:num>
-  <w:num w:numId="9">
+  <w:num w:numId="9" w16cid:durableId="51851577">
     <w:abstractNumId w:val="10"/>
   </w:num>
-  <w:num w:numId="10">
+  <w:num w:numId="10" w16cid:durableId="1357927877">
     <w:abstractNumId w:val="8"/>
   </w:num>
-  <w:num w:numId="11">
+  <w:num w:numId="11" w16cid:durableId="1375764467">
     <w:abstractNumId w:val="5"/>
   </w:num>
-  <w:num w:numId="12">
+  <w:num w:numId="12" w16cid:durableId="559250172">
     <w:abstractNumId w:val="2"/>
   </w:num>
-  <w:num w:numId="13">
+  <w:num w:numId="13" w16cid:durableId="255405584">
     <w:abstractNumId w:val="1"/>
   </w:num>
-  <w:num w:numId="14">
+  <w:num w:numId="14" w16cid:durableId="827013518">
     <w:abstractNumId w:val="3"/>
   </w:num>
 </w:numbering>

</xml_diff>